<commit_message>
lab 3 admin edited
</commit_message>
<xml_diff>
--- a/linux assignment/ATher Ashraf Elsayed_PHP_lab3.docx
+++ b/linux assignment/ATher Ashraf Elsayed_PHP_lab3.docx
@@ -5,6 +5,25 @@
     <w:p>
       <w:pPr>
         <w:rPr>
+          <w:b/>
+          <w:bCs/>
+          <w:sz w:val="40"/>
+          <w:szCs w:val="40"/>
+        </w:rPr>
+      </w:pPr>
+      <w:r>
+        <w:rPr>
+          <w:b/>
+          <w:bCs/>
+          <w:sz w:val="40"/>
+          <w:szCs w:val="40"/>
+        </w:rPr>
+        <w:t>Lab2:</w:t>
+      </w:r>
+    </w:p>
+    <w:p>
+      <w:pPr>
+        <w:rPr>
           <w:sz w:val="32"/>
           <w:szCs w:val="32"/>
         </w:rPr>
@@ -16,6 +35,35 @@
           <w:sz w:val="40"/>
           <w:szCs w:val="40"/>
         </w:rPr>
+        <w:t>1</w:t>
+      </w:r>
+      <w:r>
+        <w:rPr>
+          <w:rFonts w:hint="cs"/>
+          <w:b/>
+          <w:bCs/>
+          <w:sz w:val="40"/>
+          <w:szCs w:val="40"/>
+          <w:rtl/>
+        </w:rPr>
+        <w:t>3</w:t>
+      </w:r>
+      <w:r>
+        <w:rPr>
+          <w:b/>
+          <w:bCs/>
+          <w:sz w:val="40"/>
+          <w:szCs w:val="40"/>
+        </w:rPr>
+        <w:t>-</w:t>
+      </w:r>
+      <w:r>
+        <w:rPr>
+          <w:b/>
+          <w:bCs/>
+          <w:sz w:val="40"/>
+          <w:szCs w:val="40"/>
+        </w:rPr>
         <w:t xml:space="preserve">Create a folder called </w:t>
       </w:r>
       <w:proofErr w:type="spellStart"/>
@@ -128,6 +176,15 @@
           <w:sz w:val="40"/>
           <w:szCs w:val="40"/>
         </w:rPr>
+        <w:t>14-</w:t>
+      </w:r>
+      <w:r>
+        <w:rPr>
+          <w:b/>
+          <w:bCs/>
+          <w:sz w:val="40"/>
+          <w:szCs w:val="40"/>
+        </w:rPr>
         <w:t>Log out and log in by another user</w:t>
       </w:r>
       <w:r>
@@ -220,6 +277,15 @@
           <w:sz w:val="40"/>
           <w:szCs w:val="40"/>
         </w:rPr>
+        <w:t>15-</w:t>
+      </w:r>
+      <w:r>
+        <w:rPr>
+          <w:b/>
+          <w:bCs/>
+          <w:sz w:val="40"/>
+          <w:szCs w:val="40"/>
+        </w:rPr>
         <w:t>Try to access (by cd command) the folder (</w:t>
       </w:r>
       <w:proofErr w:type="spellStart"/>
@@ -284,6 +350,15 @@
           <w:szCs w:val="40"/>
         </w:rPr>
       </w:pPr>
+      <w:r>
+        <w:rPr>
+          <w:b/>
+          <w:bCs/>
+          <w:sz w:val="40"/>
+          <w:szCs w:val="40"/>
+        </w:rPr>
+        <w:t>16-</w:t>
+      </w:r>
       <w:r>
         <w:rPr>
           <w:b/>
@@ -585,7 +660,6 @@
           <w:sz w:val="36"/>
           <w:szCs w:val="36"/>
         </w:rPr>
-        <w:lastRenderedPageBreak/>
         <w:sym w:font="Symbol" w:char="F0B7"/>
       </w:r>
       <w:r>
@@ -696,6 +770,15 @@
           <w:sz w:val="40"/>
           <w:szCs w:val="40"/>
         </w:rPr>
+        <w:t>17-</w:t>
+      </w:r>
+      <w:r>
+        <w:rPr>
+          <w:b/>
+          <w:bCs/>
+          <w:sz w:val="40"/>
+          <w:szCs w:val="40"/>
+        </w:rPr>
         <w:t xml:space="preserve">What </w:t>
       </w:r>
       <w:proofErr w:type="gramStart"/>
@@ -1093,6 +1176,7 @@
           <w:sz w:val="28"/>
           <w:szCs w:val="28"/>
         </w:rPr>
+        <w:lastRenderedPageBreak/>
         <w:t>Read permission</w:t>
       </w:r>
     </w:p>
@@ -1112,331 +1196,540 @@
           <w:sz w:val="40"/>
           <w:szCs w:val="40"/>
         </w:rPr>
+        <w:sym w:font="Symbol" w:char="F0B7"/>
+      </w:r>
+      <w:r>
+        <w:rPr>
+          <w:b/>
+          <w:bCs/>
+          <w:sz w:val="40"/>
+          <w:szCs w:val="40"/>
+        </w:rPr>
+        <w:t xml:space="preserve"> Modify a file content</w:t>
+      </w:r>
+    </w:p>
+    <w:p>
+      <w:pPr>
+        <w:pStyle w:val="ListParagraph"/>
+        <w:rPr>
+          <w:sz w:val="28"/>
+          <w:szCs w:val="28"/>
+        </w:rPr>
+      </w:pPr>
+      <w:r>
+        <w:rPr>
+          <w:sz w:val="28"/>
+          <w:szCs w:val="28"/>
+        </w:rPr>
+        <w:t>Modify a file content: Write permission</w:t>
+      </w:r>
+    </w:p>
+    <w:p>
+      <w:pPr>
+        <w:pStyle w:val="ListParagraph"/>
+        <w:rPr>
+          <w:sz w:val="28"/>
+          <w:szCs w:val="28"/>
+        </w:rPr>
+      </w:pPr>
+    </w:p>
+    <w:p>
+      <w:pPr>
+        <w:rPr>
+          <w:b/>
+          <w:bCs/>
+          <w:sz w:val="40"/>
+          <w:szCs w:val="40"/>
+        </w:rPr>
+      </w:pPr>
+      <w:r>
+        <w:rPr>
+          <w:b/>
+          <w:bCs/>
+          <w:sz w:val="40"/>
+          <w:szCs w:val="40"/>
+        </w:rPr>
+        <w:t>18-</w:t>
+      </w:r>
+      <w:r>
+        <w:rPr>
+          <w:b/>
+          <w:bCs/>
+          <w:sz w:val="40"/>
+          <w:szCs w:val="40"/>
+        </w:rPr>
+        <w:t>Create a file with permission 444. Try to edit in it and to remove it? Note what happened.</w:t>
+      </w:r>
+    </w:p>
+    <w:p>
+      <w:pPr>
+        <w:pStyle w:val="ListParagraph"/>
+        <w:rPr>
+          <w:sz w:val="28"/>
+          <w:szCs w:val="28"/>
+        </w:rPr>
+      </w:pPr>
+      <w:r>
+        <w:rPr>
+          <w:sz w:val="28"/>
+          <w:szCs w:val="28"/>
+        </w:rPr>
+        <w:t>touch file.txt</w:t>
+      </w:r>
+    </w:p>
+    <w:p>
+      <w:pPr>
+        <w:pStyle w:val="ListParagraph"/>
+        <w:rPr>
+          <w:sz w:val="28"/>
+          <w:szCs w:val="28"/>
+        </w:rPr>
+      </w:pPr>
+      <w:proofErr w:type="spellStart"/>
+      <w:r>
+        <w:rPr>
+          <w:sz w:val="28"/>
+          <w:szCs w:val="28"/>
+        </w:rPr>
+        <w:t>chmod</w:t>
+      </w:r>
+      <w:proofErr w:type="spellEnd"/>
+      <w:r>
+        <w:rPr>
+          <w:sz w:val="28"/>
+          <w:szCs w:val="28"/>
+        </w:rPr>
+        <w:t xml:space="preserve"> 444 file.txt</w:t>
+      </w:r>
+    </w:p>
+    <w:p>
+      <w:pPr>
+        <w:pStyle w:val="ListParagraph"/>
+        <w:spacing w:after="0"/>
+        <w:rPr>
+          <w:sz w:val="28"/>
+          <w:szCs w:val="28"/>
+        </w:rPr>
+      </w:pPr>
+      <w:r>
+        <w:rPr>
+          <w:sz w:val="28"/>
+          <w:szCs w:val="28"/>
+        </w:rPr>
+        <w:t>echo "new line" &gt; file.txt</w:t>
+      </w:r>
+    </w:p>
+    <w:p>
+      <w:pPr>
+        <w:pStyle w:val="ListParagraph"/>
+        <w:spacing w:after="0"/>
+        <w:rPr>
+          <w:sz w:val="28"/>
+          <w:szCs w:val="28"/>
+        </w:rPr>
+      </w:pPr>
+      <w:r>
+        <w:rPr>
+          <w:sz w:val="28"/>
+          <w:szCs w:val="28"/>
+        </w:rPr>
+        <w:t>file.txt: Permission denied</w:t>
+      </w:r>
+    </w:p>
+    <w:p>
+      <w:pPr>
+        <w:pStyle w:val="ListParagraph"/>
+        <w:rPr>
+          <w:sz w:val="28"/>
+          <w:szCs w:val="28"/>
+        </w:rPr>
+      </w:pPr>
+      <w:r>
+        <w:rPr>
+          <w:sz w:val="28"/>
+          <w:szCs w:val="28"/>
+        </w:rPr>
+        <w:t>rm file.txt</w:t>
+      </w:r>
+    </w:p>
+    <w:p>
+      <w:pPr>
+        <w:pStyle w:val="ListParagraph"/>
+        <w:rPr>
+          <w:sz w:val="28"/>
+          <w:szCs w:val="28"/>
+        </w:rPr>
+      </w:pPr>
+      <w:r>
+        <w:rPr>
+          <w:sz w:val="28"/>
+          <w:szCs w:val="28"/>
+        </w:rPr>
+        <w:t xml:space="preserve">file </w:t>
+      </w:r>
+      <w:proofErr w:type="gramStart"/>
+      <w:r>
+        <w:rPr>
+          <w:sz w:val="28"/>
+          <w:szCs w:val="28"/>
+        </w:rPr>
+        <w:t>removed !</w:t>
+      </w:r>
+      <w:proofErr w:type="gramEnd"/>
+    </w:p>
+    <w:p>
+      <w:pPr>
+        <w:pStyle w:val="ListParagraph"/>
+        <w:rPr>
+          <w:sz w:val="28"/>
+          <w:szCs w:val="28"/>
+        </w:rPr>
+      </w:pPr>
+    </w:p>
+    <w:p>
+      <w:pPr>
+        <w:rPr>
+          <w:b/>
+          <w:bCs/>
+          <w:sz w:val="40"/>
+          <w:szCs w:val="40"/>
+        </w:rPr>
+      </w:pPr>
+      <w:r>
+        <w:rPr>
+          <w:b/>
+          <w:bCs/>
+          <w:sz w:val="40"/>
+          <w:szCs w:val="40"/>
+        </w:rPr>
+        <w:t>19-</w:t>
+      </w:r>
+      <w:r>
+        <w:rPr>
+          <w:b/>
+          <w:bCs/>
+          <w:sz w:val="40"/>
+          <w:szCs w:val="40"/>
+        </w:rPr>
+        <w:t>What is the difference between the “x” permission for a file and for a directory</w:t>
+      </w:r>
+    </w:p>
+    <w:p>
+      <w:pPr>
+        <w:pStyle w:val="ListParagraph"/>
+        <w:rPr>
+          <w:b/>
+          <w:bCs/>
+          <w:sz w:val="28"/>
+          <w:szCs w:val="28"/>
+        </w:rPr>
+      </w:pPr>
+      <w:proofErr w:type="gramStart"/>
+      <w:r>
+        <w:rPr>
+          <w:sz w:val="28"/>
+          <w:szCs w:val="28"/>
+        </w:rPr>
+        <w:t>File:the</w:t>
+      </w:r>
+      <w:proofErr w:type="gramEnd"/>
+      <w:r>
+        <w:rPr>
+          <w:sz w:val="28"/>
+          <w:szCs w:val="28"/>
+        </w:rPr>
+        <w:t xml:space="preserve"> “x” permission means the file is </w:t>
+      </w:r>
+      <w:r>
+        <w:rPr>
+          <w:b/>
+          <w:bCs/>
+          <w:sz w:val="28"/>
+          <w:szCs w:val="28"/>
+        </w:rPr>
+        <w:t>executable</w:t>
+      </w:r>
+    </w:p>
+    <w:p>
+      <w:pPr>
+        <w:pStyle w:val="ListParagraph"/>
+        <w:rPr>
+          <w:sz w:val="28"/>
+          <w:szCs w:val="28"/>
+        </w:rPr>
+      </w:pPr>
+      <w:r>
+        <w:rPr>
+          <w:sz w:val="28"/>
+          <w:szCs w:val="28"/>
+        </w:rPr>
+        <w:t>Directory: means you can access this directory</w:t>
+      </w:r>
+    </w:p>
+    <w:p>
+      <w:pPr>
+        <w:pStyle w:val="ListParagraph"/>
+        <w:rPr>
+          <w:sz w:val="28"/>
+          <w:szCs w:val="28"/>
+        </w:rPr>
+      </w:pPr>
+    </w:p>
+    <w:p>
+      <w:pPr>
+        <w:pStyle w:val="ListParagraph"/>
+        <w:rPr>
+          <w:sz w:val="28"/>
+          <w:szCs w:val="28"/>
+        </w:rPr>
+      </w:pPr>
+    </w:p>
+    <w:p>
+      <w:pPr>
+        <w:pStyle w:val="ListParagraph"/>
+        <w:rPr>
+          <w:sz w:val="28"/>
+          <w:szCs w:val="28"/>
+        </w:rPr>
+      </w:pPr>
+    </w:p>
+    <w:p>
+      <w:pPr>
+        <w:pStyle w:val="ListParagraph"/>
+        <w:rPr>
+          <w:sz w:val="28"/>
+          <w:szCs w:val="28"/>
+        </w:rPr>
+      </w:pPr>
+    </w:p>
+    <w:p>
+      <w:pPr>
+        <w:pStyle w:val="ListParagraph"/>
+        <w:rPr>
+          <w:sz w:val="28"/>
+          <w:szCs w:val="28"/>
+        </w:rPr>
+      </w:pPr>
+    </w:p>
+    <w:p>
+      <w:pPr>
+        <w:pStyle w:val="ListParagraph"/>
+        <w:rPr>
+          <w:sz w:val="28"/>
+          <w:szCs w:val="28"/>
+        </w:rPr>
+      </w:pPr>
+    </w:p>
+    <w:p>
+      <w:pPr>
+        <w:pStyle w:val="ListParagraph"/>
+        <w:rPr>
+          <w:sz w:val="28"/>
+          <w:szCs w:val="28"/>
+        </w:rPr>
+      </w:pPr>
+    </w:p>
+    <w:p>
+      <w:pPr>
+        <w:pStyle w:val="ListParagraph"/>
+        <w:rPr>
+          <w:sz w:val="28"/>
+          <w:szCs w:val="28"/>
+        </w:rPr>
+      </w:pPr>
+    </w:p>
+    <w:p>
+      <w:pPr>
+        <w:pStyle w:val="ListParagraph"/>
+        <w:rPr>
+          <w:sz w:val="28"/>
+          <w:szCs w:val="28"/>
+        </w:rPr>
+      </w:pPr>
+    </w:p>
+    <w:p>
+      <w:pPr>
+        <w:pStyle w:val="ListParagraph"/>
+        <w:rPr>
+          <w:sz w:val="28"/>
+          <w:szCs w:val="28"/>
+        </w:rPr>
+      </w:pPr>
+    </w:p>
+    <w:p>
+      <w:pPr>
+        <w:pStyle w:val="ListParagraph"/>
+        <w:rPr>
+          <w:sz w:val="28"/>
+          <w:szCs w:val="28"/>
+        </w:rPr>
+      </w:pPr>
+    </w:p>
+    <w:p>
+      <w:pPr>
+        <w:pStyle w:val="ListParagraph"/>
+        <w:rPr>
+          <w:sz w:val="28"/>
+          <w:szCs w:val="28"/>
+        </w:rPr>
+      </w:pPr>
+    </w:p>
+    <w:p>
+      <w:pPr>
+        <w:rPr>
+          <w:b/>
+          <w:bCs/>
+          <w:sz w:val="40"/>
+          <w:szCs w:val="40"/>
+        </w:rPr>
+      </w:pPr>
+      <w:r>
+        <w:rPr>
+          <w:b/>
+          <w:bCs/>
+          <w:sz w:val="40"/>
+          <w:szCs w:val="40"/>
+        </w:rPr>
         <w:lastRenderedPageBreak/>
-        <w:sym w:font="Symbol" w:char="F0B7"/>
-      </w:r>
-      <w:r>
-        <w:rPr>
-          <w:b/>
-          <w:bCs/>
-          <w:sz w:val="40"/>
-          <w:szCs w:val="40"/>
-        </w:rPr>
-        <w:t xml:space="preserve"> Modify a file content</w:t>
-      </w:r>
-    </w:p>
-    <w:p>
-      <w:pPr>
-        <w:pStyle w:val="ListParagraph"/>
-        <w:rPr>
-          <w:sz w:val="28"/>
-          <w:szCs w:val="28"/>
-        </w:rPr>
-      </w:pPr>
-      <w:r>
-        <w:rPr>
-          <w:sz w:val="28"/>
-          <w:szCs w:val="28"/>
-        </w:rPr>
-        <w:t>Modify a file content: Write permission</w:t>
-      </w:r>
-    </w:p>
-    <w:p>
-      <w:pPr>
-        <w:pStyle w:val="ListParagraph"/>
-        <w:rPr>
-          <w:sz w:val="28"/>
-          <w:szCs w:val="28"/>
-        </w:rPr>
-      </w:pPr>
-    </w:p>
-    <w:p>
-      <w:pPr>
-        <w:rPr>
-          <w:b/>
-          <w:bCs/>
-          <w:sz w:val="40"/>
-          <w:szCs w:val="40"/>
-        </w:rPr>
-      </w:pPr>
-      <w:r>
-        <w:rPr>
-          <w:b/>
-          <w:bCs/>
-          <w:sz w:val="40"/>
-          <w:szCs w:val="40"/>
-        </w:rPr>
-        <w:t>Create a file with permission 444. Try to edit in it and to remove it? Note what happened.</w:t>
-      </w:r>
-    </w:p>
-    <w:p>
-      <w:pPr>
-        <w:pStyle w:val="ListParagraph"/>
-        <w:rPr>
-          <w:sz w:val="28"/>
-          <w:szCs w:val="28"/>
-        </w:rPr>
-      </w:pPr>
-      <w:r>
-        <w:rPr>
-          <w:sz w:val="28"/>
-          <w:szCs w:val="28"/>
-        </w:rPr>
-        <w:t>touch file.txt</w:t>
-      </w:r>
-    </w:p>
-    <w:p>
-      <w:pPr>
-        <w:pStyle w:val="ListParagraph"/>
-        <w:rPr>
-          <w:sz w:val="28"/>
-          <w:szCs w:val="28"/>
-        </w:rPr>
-      </w:pPr>
+        <w:t>Lab 3:</w:t>
+      </w:r>
+    </w:p>
+    <w:p>
+      <w:pPr>
+        <w:rPr>
+          <w:b/>
+          <w:bCs/>
+          <w:sz w:val="40"/>
+          <w:szCs w:val="40"/>
+        </w:rPr>
+      </w:pPr>
+      <w:r>
+        <w:rPr>
+          <w:b/>
+          <w:bCs/>
+          <w:sz w:val="40"/>
+          <w:szCs w:val="40"/>
+        </w:rPr>
+        <w:t>1-</w:t>
+      </w:r>
+      <w:r>
+        <w:t xml:space="preserve"> </w:t>
+      </w:r>
+      <w:r>
+        <w:t xml:space="preserve">. </w:t>
+      </w:r>
+      <w:r>
+        <w:rPr>
+          <w:b/>
+          <w:bCs/>
+          <w:sz w:val="40"/>
+          <w:szCs w:val="40"/>
+        </w:rPr>
+        <w:t xml:space="preserve">Using vi write your CV in the file </w:t>
+      </w:r>
       <w:proofErr w:type="spellStart"/>
       <w:r>
         <w:rPr>
-          <w:sz w:val="28"/>
-          <w:szCs w:val="28"/>
-        </w:rPr>
-        <w:t>chmod</w:t>
+          <w:b/>
+          <w:bCs/>
+          <w:sz w:val="40"/>
+          <w:szCs w:val="40"/>
+        </w:rPr>
+        <w:t>mycv</w:t>
       </w:r>
       <w:proofErr w:type="spellEnd"/>
       <w:r>
         <w:rPr>
-          <w:sz w:val="28"/>
-          <w:szCs w:val="28"/>
-        </w:rPr>
-        <w:t xml:space="preserve"> 444 file.txt</w:t>
-      </w:r>
-    </w:p>
-    <w:p>
-      <w:pPr>
-        <w:pStyle w:val="ListParagraph"/>
-        <w:spacing w:after="0"/>
-        <w:rPr>
-          <w:sz w:val="28"/>
-          <w:szCs w:val="28"/>
-        </w:rPr>
-      </w:pPr>
-      <w:r>
-        <w:rPr>
-          <w:sz w:val="28"/>
-          <w:szCs w:val="28"/>
-        </w:rPr>
-        <w:t>echo "</w:t>
-      </w:r>
-      <w:r>
-        <w:rPr>
-          <w:sz w:val="28"/>
-          <w:szCs w:val="28"/>
-        </w:rPr>
-        <w:t>new line</w:t>
-      </w:r>
-      <w:r>
-        <w:rPr>
-          <w:sz w:val="28"/>
-          <w:szCs w:val="28"/>
-        </w:rPr>
-        <w:t>" &gt; file.txt</w:t>
-      </w:r>
-    </w:p>
-    <w:p>
-      <w:pPr>
-        <w:pStyle w:val="ListParagraph"/>
-        <w:spacing w:after="0"/>
-        <w:rPr>
-          <w:sz w:val="28"/>
-          <w:szCs w:val="28"/>
-        </w:rPr>
-      </w:pPr>
-      <w:r>
-        <w:rPr>
-          <w:sz w:val="28"/>
-          <w:szCs w:val="28"/>
-        </w:rPr>
-        <w:t>file.txt: Permission denied</w:t>
-      </w:r>
-    </w:p>
-    <w:p>
-      <w:pPr>
-        <w:pStyle w:val="ListParagraph"/>
-        <w:rPr>
-          <w:sz w:val="28"/>
-          <w:szCs w:val="28"/>
-        </w:rPr>
-      </w:pPr>
-      <w:r>
-        <w:rPr>
-          <w:sz w:val="28"/>
-          <w:szCs w:val="28"/>
-        </w:rPr>
-        <w:t>rm file.txt</w:t>
-      </w:r>
-    </w:p>
-    <w:p>
-      <w:pPr>
-        <w:pStyle w:val="ListParagraph"/>
-        <w:rPr>
-          <w:sz w:val="28"/>
-          <w:szCs w:val="28"/>
-        </w:rPr>
-      </w:pPr>
-      <w:r>
-        <w:rPr>
-          <w:sz w:val="28"/>
-          <w:szCs w:val="28"/>
-        </w:rPr>
-        <w:t xml:space="preserve">file </w:t>
+          <w:b/>
+          <w:bCs/>
+          <w:sz w:val="40"/>
+          <w:szCs w:val="40"/>
+        </w:rPr>
+        <w:t xml:space="preserve">. Your CV should include your name, age, school, college, </w:t>
       </w:r>
       <w:proofErr w:type="gramStart"/>
       <w:r>
         <w:rPr>
-          <w:sz w:val="28"/>
-          <w:szCs w:val="28"/>
-        </w:rPr>
-        <w:t>removed !</w:t>
+          <w:b/>
+          <w:bCs/>
+          <w:sz w:val="40"/>
+          <w:szCs w:val="40"/>
+        </w:rPr>
+        <w:t>experience,...</w:t>
       </w:r>
       <w:proofErr w:type="gramEnd"/>
     </w:p>
     <w:p>
       <w:pPr>
-        <w:pStyle w:val="ListParagraph"/>
-        <w:rPr>
-          <w:sz w:val="28"/>
-          <w:szCs w:val="28"/>
-        </w:rPr>
-      </w:pPr>
-    </w:p>
-    <w:p>
-      <w:pPr>
-        <w:rPr>
-          <w:b/>
-          <w:bCs/>
-          <w:sz w:val="40"/>
-          <w:szCs w:val="40"/>
-        </w:rPr>
-      </w:pPr>
-      <w:r>
-        <w:rPr>
-          <w:b/>
-          <w:bCs/>
-          <w:sz w:val="40"/>
-          <w:szCs w:val="40"/>
-        </w:rPr>
-        <w:t>What is the difference between the “x” permission for a file and for a directory</w:t>
-      </w:r>
-    </w:p>
-    <w:p>
-      <w:pPr>
-        <w:pStyle w:val="ListParagraph"/>
-        <w:rPr>
-          <w:b/>
-          <w:bCs/>
-          <w:sz w:val="28"/>
-          <w:szCs w:val="28"/>
-        </w:rPr>
-      </w:pPr>
-      <w:proofErr w:type="gramStart"/>
-      <w:r>
-        <w:rPr>
-          <w:sz w:val="28"/>
-          <w:szCs w:val="28"/>
-        </w:rPr>
-        <w:t>F</w:t>
-      </w:r>
-      <w:r>
-        <w:rPr>
-          <w:sz w:val="28"/>
-          <w:szCs w:val="28"/>
-        </w:rPr>
-        <w:t>ile</w:t>
-      </w:r>
-      <w:r>
-        <w:rPr>
-          <w:sz w:val="28"/>
-          <w:szCs w:val="28"/>
-        </w:rPr>
-        <w:t>:</w:t>
-      </w:r>
-      <w:r>
-        <w:rPr>
-          <w:sz w:val="28"/>
-          <w:szCs w:val="28"/>
-        </w:rPr>
-        <w:t>the</w:t>
-      </w:r>
-      <w:proofErr w:type="gramEnd"/>
-      <w:r>
-        <w:rPr>
-          <w:sz w:val="28"/>
-          <w:szCs w:val="28"/>
-        </w:rPr>
-        <w:t xml:space="preserve"> “x” permission means the file is </w:t>
-      </w:r>
-      <w:r>
-        <w:rPr>
-          <w:b/>
-          <w:bCs/>
-          <w:sz w:val="28"/>
-          <w:szCs w:val="28"/>
-        </w:rPr>
-        <w:t>executable</w:t>
-      </w:r>
-    </w:p>
-    <w:p>
-      <w:pPr>
-        <w:pStyle w:val="ListParagraph"/>
-        <w:rPr>
-          <w:sz w:val="28"/>
-          <w:szCs w:val="28"/>
-        </w:rPr>
-      </w:pPr>
-      <w:r>
-        <w:rPr>
-          <w:sz w:val="28"/>
-          <w:szCs w:val="28"/>
-        </w:rPr>
-        <w:t>D</w:t>
-      </w:r>
-      <w:r>
-        <w:rPr>
-          <w:sz w:val="28"/>
-          <w:szCs w:val="28"/>
-        </w:rPr>
-        <w:t>irectory</w:t>
-      </w:r>
-      <w:r>
-        <w:rPr>
-          <w:sz w:val="28"/>
-          <w:szCs w:val="28"/>
-        </w:rPr>
-        <w:t>:</w:t>
-      </w:r>
-      <w:r>
-        <w:rPr>
-          <w:sz w:val="28"/>
-          <w:szCs w:val="28"/>
-        </w:rPr>
-        <w:t xml:space="preserve"> means you can access this</w:t>
-      </w:r>
-      <w:r>
-        <w:rPr>
-          <w:sz w:val="28"/>
-          <w:szCs w:val="28"/>
-        </w:rPr>
-        <w:t xml:space="preserve"> directory</w:t>
-      </w:r>
-    </w:p>
-    <w:p>
-      <w:pPr>
-        <w:rPr>
-          <w:b/>
-          <w:bCs/>
-          <w:sz w:val="40"/>
-          <w:szCs w:val="40"/>
-        </w:rPr>
-      </w:pPr>
+        <w:rPr>
+          <w:b/>
+          <w:bCs/>
+          <w:sz w:val="40"/>
+          <w:szCs w:val="40"/>
+        </w:rPr>
+      </w:pPr>
+      <w:r>
+        <w:rPr>
+          <w:b/>
+          <w:bCs/>
+          <w:sz w:val="40"/>
+          <w:szCs w:val="40"/>
+        </w:rPr>
+        <w:drawing>
+          <wp:inline distT="0" distB="0" distL="0" distR="0" wp14:anchorId="6B0B4F72" wp14:editId="6A104E06">
+            <wp:extent cx="5943600" cy="2680335"/>
+            <wp:effectExtent l="0" t="0" r="0" b="5715"/>
+            <wp:docPr id="1756271522" name="Picture 1"/>
+            <wp:cNvGraphicFramePr>
+              <a:graphicFrameLocks xmlns:a="http://schemas.openxmlformats.org/drawingml/2006/main" noChangeAspect="1"/>
+            </wp:cNvGraphicFramePr>
+            <a:graphic xmlns:a="http://schemas.openxmlformats.org/drawingml/2006/main">
+              <a:graphicData uri="http://schemas.openxmlformats.org/drawingml/2006/picture">
+                <pic:pic xmlns:pic="http://schemas.openxmlformats.org/drawingml/2006/picture">
+                  <pic:nvPicPr>
+                    <pic:cNvPr id="1756271522" name=""/>
+                    <pic:cNvPicPr/>
+                  </pic:nvPicPr>
+                  <pic:blipFill>
+                    <a:blip r:embed="rId7"/>
+                    <a:stretch>
+                      <a:fillRect/>
+                    </a:stretch>
+                  </pic:blipFill>
+                  <pic:spPr>
+                    <a:xfrm>
+                      <a:off x="0" y="0"/>
+                      <a:ext cx="5943600" cy="2680335"/>
+                    </a:xfrm>
+                    <a:prstGeom prst="rect">
+                      <a:avLst/>
+                    </a:prstGeom>
+                  </pic:spPr>
+                </pic:pic>
+              </a:graphicData>
+            </a:graphic>
+          </wp:inline>
+        </w:drawing>
+      </w:r>
+    </w:p>
+    <w:p>
+      <w:pPr>
+        <w:rPr>
+          <w:b/>
+          <w:bCs/>
+          <w:sz w:val="40"/>
+          <w:szCs w:val="40"/>
+        </w:rPr>
+      </w:pPr>
+      <w:r>
+        <w:rPr>
+          <w:b/>
+          <w:bCs/>
+          <w:sz w:val="40"/>
+          <w:szCs w:val="40"/>
+        </w:rPr>
+        <w:t>2-</w:t>
+      </w:r>
       <w:r>
         <w:rPr>
           <w:b/>
@@ -1499,14 +1792,7 @@
           <w:sz w:val="28"/>
           <w:szCs w:val="28"/>
         </w:rPr>
-        <w:t xml:space="preserve"> </w:t>
-      </w:r>
-      <w:r>
-        <w:rPr>
-          <w:sz w:val="28"/>
-          <w:szCs w:val="28"/>
-        </w:rPr>
-        <w:t>j</w:t>
+        <w:t xml:space="preserve"> j</w:t>
       </w:r>
     </w:p>
     <w:p>
@@ -1604,23 +1890,23 @@
           <w:sz w:val="36"/>
           <w:szCs w:val="36"/>
         </w:rPr>
+        <w:t xml:space="preserve">d. Step to line 5 (assuming that you are in line 1 and file is more than 5 lines). </w:t>
+      </w:r>
+    </w:p>
+    <w:p>
+      <w:pPr>
+        <w:pStyle w:val="ListParagraph"/>
+        <w:rPr>
+          <w:sz w:val="28"/>
+          <w:szCs w:val="28"/>
+        </w:rPr>
+      </w:pPr>
+      <w:r>
+        <w:rPr>
+          <w:sz w:val="28"/>
+          <w:szCs w:val="28"/>
+        </w:rPr>
         <w:lastRenderedPageBreak/>
-        <w:t xml:space="preserve">d. Step to line 5 (assuming that you are in line 1 and file is more than 5 lines). </w:t>
-      </w:r>
-    </w:p>
-    <w:p>
-      <w:pPr>
-        <w:pStyle w:val="ListParagraph"/>
-        <w:rPr>
-          <w:sz w:val="28"/>
-          <w:szCs w:val="28"/>
-        </w:rPr>
-      </w:pPr>
-      <w:r>
-        <w:rPr>
-          <w:sz w:val="28"/>
-          <w:szCs w:val="28"/>
-        </w:rPr>
         <w:t>5g</w:t>
       </w:r>
     </w:p>
@@ -1700,6 +1986,15 @@
           <w:sz w:val="40"/>
           <w:szCs w:val="40"/>
         </w:rPr>
+        <w:t>3-</w:t>
+      </w:r>
+      <w:r>
+        <w:rPr>
+          <w:b/>
+          <w:bCs/>
+          <w:sz w:val="40"/>
+          <w:szCs w:val="40"/>
+        </w:rPr>
         <w:t>List the available shells in your system</w:t>
       </w:r>
     </w:p>
@@ -1751,6 +2046,15 @@
           <w:sz w:val="40"/>
           <w:szCs w:val="40"/>
         </w:rPr>
+        <w:t>4-</w:t>
+      </w:r>
+      <w:r>
+        <w:rPr>
+          <w:b/>
+          <w:bCs/>
+          <w:sz w:val="40"/>
+          <w:szCs w:val="40"/>
+        </w:rPr>
         <w:t>List the environment variables in your current shell</w:t>
       </w:r>
     </w:p>
@@ -1788,6 +2092,15 @@
           <w:sz w:val="40"/>
           <w:szCs w:val="40"/>
         </w:rPr>
+        <w:t>5-</w:t>
+      </w:r>
+      <w:r>
+        <w:rPr>
+          <w:b/>
+          <w:bCs/>
+          <w:sz w:val="40"/>
+          <w:szCs w:val="40"/>
+        </w:rPr>
         <w:t>List all of the environment variables for the bash shell</w:t>
       </w:r>
     </w:p>
@@ -1825,6 +2138,15 @@
           <w:sz w:val="40"/>
           <w:szCs w:val="40"/>
         </w:rPr>
+        <w:t>6-</w:t>
+      </w:r>
+      <w:r>
+        <w:rPr>
+          <w:b/>
+          <w:bCs/>
+          <w:sz w:val="40"/>
+          <w:szCs w:val="40"/>
+        </w:rPr>
         <w:t>What are the commands that list the value of a specific variable?</w:t>
       </w:r>
     </w:p>
@@ -1901,16 +2223,16 @@
           <w:sz w:val="40"/>
           <w:szCs w:val="40"/>
         </w:rPr>
-        <w:t>d</w:t>
-      </w:r>
-      <w:r>
-        <w:rPr>
-          <w:b/>
-          <w:bCs/>
-          <w:sz w:val="40"/>
-          <w:szCs w:val="40"/>
-        </w:rPr>
-        <w:t>isplay your current shell name.</w:t>
+        <w:t>7-</w:t>
+      </w:r>
+      <w:r>
+        <w:rPr>
+          <w:b/>
+          <w:bCs/>
+          <w:sz w:val="40"/>
+          <w:szCs w:val="40"/>
+        </w:rPr>
+        <w:t>display your current shell name.</w:t>
       </w:r>
     </w:p>
     <w:p>
@@ -1945,6 +2267,15 @@
           <w:sz w:val="40"/>
           <w:szCs w:val="40"/>
         </w:rPr>
+        <w:t>8-</w:t>
+      </w:r>
+      <w:r>
+        <w:rPr>
+          <w:b/>
+          <w:bCs/>
+          <w:sz w:val="40"/>
+          <w:szCs w:val="40"/>
+        </w:rPr>
         <w:t xml:space="preserve">State the initialization files of: </w:t>
       </w:r>
       <w:proofErr w:type="spellStart"/>
@@ -2003,56 +2334,6 @@
           <w:szCs w:val="28"/>
         </w:rPr>
         <w:t>Sh</w:t>
-      </w:r>
-      <w:proofErr w:type="spellEnd"/>
-      <w:r>
-        <w:rPr>
-          <w:sz w:val="28"/>
-          <w:szCs w:val="28"/>
-        </w:rPr>
-        <w:t xml:space="preserve">: </w:t>
-      </w:r>
-      <w:hyperlink r:id="rId7" w:tgtFrame="_blank" w:history="1">
-        <w:r>
-          <w:rPr>
-            <w:sz w:val="28"/>
-            <w:szCs w:val="28"/>
-          </w:rPr>
-          <w:t>/</w:t>
-        </w:r>
-        <w:proofErr w:type="spellStart"/>
-        <w:r>
-          <w:rPr>
-            <w:sz w:val="28"/>
-            <w:szCs w:val="28"/>
-          </w:rPr>
-          <w:t>etc</w:t>
-        </w:r>
-        <w:proofErr w:type="spellEnd"/>
-        <w:r>
-          <w:rPr>
-            <w:sz w:val="28"/>
-            <w:szCs w:val="28"/>
-          </w:rPr>
-          <w:t>/profile</w:t>
-        </w:r>
-      </w:hyperlink>
-    </w:p>
-    <w:p>
-      <w:pPr>
-        <w:pStyle w:val="ListParagraph"/>
-        <w:rPr>
-          <w:sz w:val="28"/>
-          <w:szCs w:val="28"/>
-        </w:rPr>
-      </w:pPr>
-      <w:proofErr w:type="spellStart"/>
-      <w:r>
-        <w:rPr>
-          <w:sz w:val="28"/>
-          <w:szCs w:val="28"/>
-        </w:rPr>
-        <w:t>Ksh</w:t>
       </w:r>
       <w:proofErr w:type="spellEnd"/>
       <w:r>
@@ -2096,12 +2377,21 @@
           <w:szCs w:val="28"/>
         </w:rPr>
       </w:pPr>
-      <w:r>
-        <w:rPr>
-          <w:sz w:val="28"/>
-          <w:szCs w:val="28"/>
-        </w:rPr>
-        <w:t xml:space="preserve">Bash: </w:t>
+      <w:proofErr w:type="spellStart"/>
+      <w:r>
+        <w:rPr>
+          <w:sz w:val="28"/>
+          <w:szCs w:val="28"/>
+        </w:rPr>
+        <w:t>Ksh</w:t>
+      </w:r>
+      <w:proofErr w:type="spellEnd"/>
+      <w:r>
+        <w:rPr>
+          <w:sz w:val="28"/>
+          <w:szCs w:val="28"/>
+        </w:rPr>
+        <w:t xml:space="preserve">: </w:t>
       </w:r>
       <w:hyperlink r:id="rId9" w:tgtFrame="_blank" w:history="1">
         <w:r>
@@ -2128,6 +2418,47 @@
           <w:t>/profile</w:t>
         </w:r>
       </w:hyperlink>
+    </w:p>
+    <w:p>
+      <w:pPr>
+        <w:pStyle w:val="ListParagraph"/>
+        <w:rPr>
+          <w:sz w:val="28"/>
+          <w:szCs w:val="28"/>
+        </w:rPr>
+      </w:pPr>
+      <w:r>
+        <w:rPr>
+          <w:sz w:val="28"/>
+          <w:szCs w:val="28"/>
+        </w:rPr>
+        <w:t xml:space="preserve">Bash: </w:t>
+      </w:r>
+      <w:hyperlink r:id="rId10" w:tgtFrame="_blank" w:history="1">
+        <w:r>
+          <w:rPr>
+            <w:sz w:val="28"/>
+            <w:szCs w:val="28"/>
+          </w:rPr>
+          <w:t>/</w:t>
+        </w:r>
+        <w:proofErr w:type="spellStart"/>
+        <w:r>
+          <w:rPr>
+            <w:sz w:val="28"/>
+            <w:szCs w:val="28"/>
+          </w:rPr>
+          <w:t>etc</w:t>
+        </w:r>
+        <w:proofErr w:type="spellEnd"/>
+        <w:r>
+          <w:rPr>
+            <w:sz w:val="28"/>
+            <w:szCs w:val="28"/>
+          </w:rPr>
+          <w:t>/profile</w:t>
+        </w:r>
+      </w:hyperlink>
       <w:r>
         <w:rPr>
           <w:sz w:val="28"/>
@@ -2135,7 +2466,7 @@
         </w:rPr>
         <w:t xml:space="preserve">, </w:t>
       </w:r>
-      <w:hyperlink r:id="rId10" w:tgtFrame="_blank" w:history="1">
+      <w:hyperlink r:id="rId11" w:tgtFrame="_blank" w:history="1">
         <w:r>
           <w:rPr>
             <w:sz w:val="28"/>
@@ -2176,7 +2507,7 @@
         </w:rPr>
         <w:t xml:space="preserve">, </w:t>
       </w:r>
-      <w:hyperlink r:id="rId11" w:tgtFrame="_blank" w:history="1">
+      <w:hyperlink r:id="rId12" w:tgtFrame="_blank" w:history="1">
         <w:r>
           <w:rPr>
             <w:sz w:val="28"/>
@@ -2201,7 +2532,7 @@
         </w:rPr>
         <w:t xml:space="preserve">, </w:t>
       </w:r>
-      <w:hyperlink r:id="rId12" w:tgtFrame="_blank" w:history="1">
+      <w:hyperlink r:id="rId13" w:tgtFrame="_blank" w:history="1">
         <w:r>
           <w:rPr>
             <w:sz w:val="28"/>
@@ -2236,23 +2567,32 @@
           <w:sz w:val="40"/>
           <w:szCs w:val="40"/>
         </w:rPr>
+        <w:t>9-</w:t>
+      </w:r>
+      <w:r>
+        <w:rPr>
+          <w:b/>
+          <w:bCs/>
+          <w:sz w:val="40"/>
+          <w:szCs w:val="40"/>
+        </w:rPr>
+        <w:t>Edit in your profile to display date at login and change your prompt permanently.</w:t>
+      </w:r>
+    </w:p>
+    <w:p>
+      <w:pPr>
+        <w:pStyle w:val="ListParagraph"/>
+        <w:rPr>
+          <w:sz w:val="28"/>
+          <w:szCs w:val="28"/>
+        </w:rPr>
+      </w:pPr>
+      <w:r>
+        <w:rPr>
+          <w:sz w:val="28"/>
+          <w:szCs w:val="28"/>
+        </w:rPr>
         <w:lastRenderedPageBreak/>
-        <w:t>Edit in your profile to display date at login and change your prompt permanently.</w:t>
-      </w:r>
-    </w:p>
-    <w:p>
-      <w:pPr>
-        <w:pStyle w:val="ListParagraph"/>
-        <w:rPr>
-          <w:sz w:val="28"/>
-          <w:szCs w:val="28"/>
-        </w:rPr>
-      </w:pPr>
-      <w:r>
-        <w:rPr>
-          <w:sz w:val="28"/>
-          <w:szCs w:val="28"/>
-        </w:rPr>
         <w:t>Open ~/.</w:t>
       </w:r>
       <w:proofErr w:type="spellStart"/>
@@ -2349,14 +2689,7 @@
           <w:sz w:val="28"/>
           <w:szCs w:val="28"/>
         </w:rPr>
-        <w:t>Change the value of PS1</w:t>
-      </w:r>
-      <w:r>
-        <w:rPr>
-          <w:sz w:val="28"/>
-          <w:szCs w:val="28"/>
-        </w:rPr>
-        <w:t xml:space="preserve"> in ~</w:t>
+        <w:t>Change the value of PS1 in ~</w:t>
       </w:r>
       <w:proofErr w:type="gramStart"/>
       <w:r>
@@ -2450,6 +2783,15 @@
           <w:sz w:val="40"/>
           <w:szCs w:val="40"/>
         </w:rPr>
+        <w:t>10-</w:t>
+      </w:r>
+      <w:r>
+        <w:rPr>
+          <w:b/>
+          <w:bCs/>
+          <w:sz w:val="40"/>
+          <w:szCs w:val="40"/>
+        </w:rPr>
         <w:t xml:space="preserve">Execute the following </w:t>
       </w:r>
       <w:proofErr w:type="gramStart"/>
@@ -2501,7 +2843,7 @@
           <w:szCs w:val="28"/>
         </w:rPr>
       </w:pPr>
-      <w:hyperlink r:id="rId13" w:tgtFrame="_blank" w:history="1">
+      <w:hyperlink r:id="rId14" w:tgtFrame="_blank" w:history="1">
         <w:r>
           <w:rPr>
             <w:sz w:val="28"/>
@@ -2542,7 +2884,7 @@
         </w:rPr>
         <w:t xml:space="preserve"> the shell prompt. It’s a symbol at the start of the command line. </w:t>
       </w:r>
-      <w:hyperlink r:id="rId14" w:tgtFrame="_blank" w:history="1">
+      <w:hyperlink r:id="rId15" w:tgtFrame="_blank" w:history="1">
         <w:r>
           <w:rPr>
             <w:sz w:val="28"/>
@@ -2567,7 +2909,7 @@
           <w:szCs w:val="28"/>
         </w:rPr>
       </w:pPr>
-      <w:hyperlink r:id="rId15" w:tgtFrame="_blank" w:history="1">
+      <w:hyperlink r:id="rId16" w:tgtFrame="_blank" w:history="1">
         <w:r>
           <w:rPr>
             <w:sz w:val="28"/>
@@ -2631,7 +2973,21 @@
           <w:sz w:val="28"/>
           <w:szCs w:val="28"/>
         </w:rPr>
-        <w:t>Then run source ~</w:t>
+        <w:t>Then run</w:t>
+      </w:r>
+      <w:r>
+        <w:rPr>
+          <w:sz w:val="28"/>
+          <w:szCs w:val="28"/>
+        </w:rPr>
+        <w:t xml:space="preserve">:      </w:t>
+      </w:r>
+      <w:r>
+        <w:rPr>
+          <w:sz w:val="28"/>
+          <w:szCs w:val="28"/>
+        </w:rPr>
+        <w:t>source ~</w:t>
       </w:r>
       <w:proofErr w:type="gramStart"/>
       <w:r>
@@ -2651,16 +3007,48 @@
       </w:r>
       <w:proofErr w:type="spellEnd"/>
       <w:proofErr w:type="gramEnd"/>
-    </w:p>
-    <w:p>
-      <w:pPr>
-        <w:rPr>
-          <w:b/>
-          <w:bCs/>
-          <w:sz w:val="40"/>
-          <w:szCs w:val="40"/>
-        </w:rPr>
-      </w:pPr>
+      <w:r>
+        <w:rPr>
+          <w:sz w:val="28"/>
+          <w:szCs w:val="28"/>
+        </w:rPr>
+        <w:t xml:space="preserve">          </w:t>
+      </w:r>
+      <w:r>
+        <w:rPr>
+          <w:sz w:val="28"/>
+          <w:szCs w:val="28"/>
+        </w:rPr>
+        <w:t>In the terminal</w:t>
+      </w:r>
+    </w:p>
+    <w:p>
+      <w:pPr>
+        <w:pStyle w:val="ListParagraph"/>
+        <w:rPr>
+          <w:sz w:val="28"/>
+          <w:szCs w:val="28"/>
+        </w:rPr>
+      </w:pPr>
+    </w:p>
+    <w:p>
+      <w:pPr>
+        <w:rPr>
+          <w:b/>
+          <w:bCs/>
+          <w:sz w:val="40"/>
+          <w:szCs w:val="40"/>
+        </w:rPr>
+      </w:pPr>
+      <w:r>
+        <w:rPr>
+          <w:b/>
+          <w:bCs/>
+          <w:sz w:val="40"/>
+          <w:szCs w:val="40"/>
+        </w:rPr>
+        <w:t>11-</w:t>
+      </w:r>
       <w:r>
         <w:rPr>
           <w:b/>
@@ -2802,16 +3190,6 @@
       </w:r>
       <w:proofErr w:type="spellEnd"/>
       <w:proofErr w:type="gramEnd"/>
-    </w:p>
-    <w:p>
-      <w:pPr>
-        <w:rPr>
-          <w:b/>
-          <w:bCs/>
-          <w:sz w:val="40"/>
-          <w:szCs w:val="40"/>
-        </w:rPr>
-      </w:pPr>
     </w:p>
     <w:sectPr>
       <w:pgSz w:w="12240" w:h="15840"/>

</xml_diff>